<commit_message>
adding some files and fixing simple css
</commit_message>
<xml_diff>
--- a/rsc/Feedback_JessevanderVoet.docx
+++ b/rsc/Feedback_JessevanderVoet.docx
@@ -123,10 +123,7 @@
         <w:spacing w:before="240"/>
       </w:pPr>
       <w:r>
-        <w:t>Feedback van Daan</w:t>
-      </w:r>
-      <w:r>
-        <w:t xml:space="preserve">, </w:t>
+        <w:t xml:space="preserve">Feedback van Daan, </w:t>
       </w:r>
     </w:p>
     <w:p>
@@ -145,10 +142,7 @@
         <w:spacing w:before="240"/>
       </w:pPr>
       <w:r>
-        <w:t>Feedback van Noah</w:t>
-      </w:r>
-      <w:r>
-        <w:t xml:space="preserve">, </w:t>
+        <w:t xml:space="preserve">Feedback van Noah, </w:t>
       </w:r>
     </w:p>
     <w:p>
@@ -167,10 +161,7 @@
         <w:spacing w:before="240"/>
       </w:pPr>
       <w:r>
-        <w:t>Feedback van Roy</w:t>
-      </w:r>
-      <w:r>
-        <w:t xml:space="preserve">, </w:t>
+        <w:t xml:space="preserve">Feedback van Roy, </w:t>
       </w:r>
     </w:p>
     <w:p>
@@ -197,13 +188,7 @@
         <w:rPr>
           <w:rFonts w:cs="Calibri"/>
         </w:rPr>
-        <w:t>Feedback van Lucas</w:t>
-      </w:r>
-      <w:r>
-        <w:rPr>
-          <w:rFonts w:cs="Calibri"/>
-        </w:rPr>
-        <w:t xml:space="preserve">, </w:t>
+        <w:t xml:space="preserve">Feedback van Lucas, </w:t>
       </w:r>
     </w:p>
     <w:p>
@@ -245,23 +230,582 @@
         <w:spacing w:before="240"/>
       </w:pPr>
       <w:r>
-        <w:t>Feedback van Bram</w:t>
+        <w:t xml:space="preserve">Feedback van Bram, </w:t>
+      </w:r>
+    </w:p>
+    <w:p>
+      <w:r>
+        <w:t>Het is mij opgevallen dat je vaak met andere dingen bezig bent en niet altijd gefocust bent op ons project. Je inzet en concentratie zijn essentieel voor de vooruitgang van onze groep. Ik wil je aanmoedigen om je meer te richten op onze gezamenlijke taken. Jouw volledige betrokkenheid kan een significante impact hebben op ons project.</w:t>
+      </w:r>
+    </w:p>
+    <w:p>
+      <w:r>
+        <w:t>Je veelzijdige interesses tonen je brede vaardigheden. Door deze vaardigheden meer te focussen op ons project, kan je communicatie een rijke bron van inspiratie en innovatie zijn voor het team.</w:t>
+      </w:r>
+    </w:p>
+    <w:p/>
+    <w:p>
+      <w:pPr>
+        <w:pStyle w:val="Heading1"/>
+        <w:rPr>
+          <w:rFonts w:asciiTheme="minorHAnsi" w:hAnsiTheme="minorHAnsi"/>
+        </w:rPr>
+      </w:pPr>
+      <w:r>
+        <w:rPr>
+          <w:rFonts w:asciiTheme="minorHAnsi" w:hAnsiTheme="minorHAnsi"/>
+        </w:rPr>
+        <w:t xml:space="preserve">Tips en Tops periode 1 </w:t>
+      </w:r>
+    </w:p>
+    <w:p>
+      <w:pPr>
+        <w:pStyle w:val="Heading3"/>
+        <w:spacing w:before="240"/>
+      </w:pPr>
+      <w:r>
+        <w:t xml:space="preserve">Feedback van Bram, </w:t>
+      </w:r>
+    </w:p>
+    <w:p>
+      <w:pPr>
+        <w:pStyle w:val="paragraph"/>
+        <w:spacing w:before="0" w:beforeAutospacing="0" w:after="160" w:afterAutospacing="0"/>
+        <w:textAlignment w:val="baseline"/>
+      </w:pPr>
+      <w:r>
+        <w:rPr>
+          <w:rStyle w:val="normaltextrun"/>
+          <w:rFonts w:ascii="Calibri" w:eastAsiaTheme="majorEastAsia" w:hAnsi="Calibri" w:cs="Calibri"/>
+          <w:i/>
+          <w:iCs/>
+          <w:color w:val="000000"/>
+          <w:sz w:val="32"/>
+          <w:szCs w:val="32"/>
+          <w:lang w:val="nl-NL"/>
+        </w:rPr>
+        <w:t>Tip:</w:t>
+      </w:r>
+      <w:r>
+        <w:rPr>
+          <w:rStyle w:val="eop"/>
+          <w:rFonts w:ascii="Calibri" w:eastAsiaTheme="majorEastAsia" w:hAnsi="Calibri" w:cs="Calibri"/>
+          <w:color w:val="000000"/>
+          <w:sz w:val="32"/>
+          <w:szCs w:val="32"/>
+        </w:rPr>
+        <w:t> </w:t>
+      </w:r>
+    </w:p>
+    <w:p>
+      <w:pPr>
+        <w:pStyle w:val="paragraph"/>
+        <w:spacing w:before="0" w:beforeAutospacing="0" w:after="160" w:afterAutospacing="0"/>
+        <w:textAlignment w:val="baseline"/>
+      </w:pPr>
+      <w:r>
+        <w:rPr>
+          <w:rStyle w:val="normaltextrun"/>
+          <w:rFonts w:ascii="Calibri" w:eastAsiaTheme="majorEastAsia" w:hAnsi="Calibri" w:cs="Calibri"/>
+          <w:color w:val="000000"/>
+          <w:sz w:val="32"/>
+          <w:szCs w:val="32"/>
+          <w:lang w:val="nl-NL"/>
+        </w:rPr>
+        <w:t>Ik merk dat Jesse veel bezig is met andere dingen dan het project, ik zou graag willen zien dat dit verandert.</w:t>
+      </w:r>
+      <w:r>
+        <w:rPr>
+          <w:rStyle w:val="eop"/>
+          <w:rFonts w:ascii="Calibri" w:eastAsiaTheme="majorEastAsia" w:hAnsi="Calibri" w:cs="Calibri"/>
+          <w:color w:val="000000"/>
+          <w:sz w:val="32"/>
+          <w:szCs w:val="32"/>
+        </w:rPr>
+        <w:t> </w:t>
+      </w:r>
+    </w:p>
+    <w:p>
+      <w:pPr>
+        <w:pStyle w:val="paragraph"/>
+        <w:spacing w:before="0" w:beforeAutospacing="0" w:after="160" w:afterAutospacing="0"/>
+        <w:textAlignment w:val="baseline"/>
+      </w:pPr>
+      <w:r>
+        <w:rPr>
+          <w:rStyle w:val="normaltextrun"/>
+          <w:rFonts w:ascii="Calibri" w:eastAsiaTheme="majorEastAsia" w:hAnsi="Calibri" w:cs="Calibri"/>
+          <w:i/>
+          <w:iCs/>
+          <w:color w:val="000000"/>
+          <w:sz w:val="32"/>
+          <w:szCs w:val="32"/>
+          <w:lang w:val="nl-NL"/>
+        </w:rPr>
+        <w:t>Top:</w:t>
+      </w:r>
+      <w:r>
+        <w:rPr>
+          <w:rStyle w:val="eop"/>
+          <w:rFonts w:ascii="Calibri" w:eastAsiaTheme="majorEastAsia" w:hAnsi="Calibri" w:cs="Calibri"/>
+          <w:color w:val="000000"/>
+          <w:sz w:val="32"/>
+          <w:szCs w:val="32"/>
+        </w:rPr>
+        <w:t> </w:t>
+      </w:r>
+    </w:p>
+    <w:p>
+      <w:pPr>
+        <w:pStyle w:val="paragraph"/>
+        <w:spacing w:before="0" w:beforeAutospacing="0" w:after="160" w:afterAutospacing="0"/>
+        <w:textAlignment w:val="baseline"/>
+        <w:rPr>
+          <w:rStyle w:val="eop"/>
+          <w:rFonts w:ascii="Calibri" w:eastAsiaTheme="majorEastAsia" w:hAnsi="Calibri" w:cs="Calibri"/>
+          <w:color w:val="000000"/>
+          <w:sz w:val="32"/>
+          <w:szCs w:val="32"/>
+        </w:rPr>
+      </w:pPr>
+      <w:r>
+        <w:rPr>
+          <w:rStyle w:val="normaltextrun"/>
+          <w:rFonts w:ascii="Calibri" w:eastAsiaTheme="majorEastAsia" w:hAnsi="Calibri" w:cs="Calibri"/>
+          <w:color w:val="000000"/>
+          <w:sz w:val="32"/>
+          <w:szCs w:val="32"/>
+          <w:lang w:val="nl-NL"/>
+        </w:rPr>
+        <w:t>Jesse heeft al veel ervaring in programmeren, dit geeft een voordeel in ons project.</w:t>
+      </w:r>
+      <w:r>
+        <w:rPr>
+          <w:rStyle w:val="eop"/>
+          <w:rFonts w:ascii="Calibri" w:eastAsiaTheme="majorEastAsia" w:hAnsi="Calibri" w:cs="Calibri"/>
+          <w:color w:val="000000"/>
+          <w:sz w:val="32"/>
+          <w:szCs w:val="32"/>
+        </w:rPr>
+        <w:t> </w:t>
+      </w:r>
+    </w:p>
+    <w:p>
+      <w:pPr>
+        <w:pStyle w:val="Heading3"/>
+        <w:spacing w:before="240"/>
+      </w:pPr>
+      <w:r>
+        <w:lastRenderedPageBreak/>
+        <w:t>Feedback van</w:t>
+      </w:r>
+      <w:r>
+        <w:t xml:space="preserve"> Daniel</w:t>
       </w:r>
       <w:r>
         <w:t xml:space="preserve">, </w:t>
       </w:r>
     </w:p>
     <w:p>
-      <w:r>
-        <w:t>Het is mij opgevallen dat je vaak met andere dingen bezig bent en niet altijd gefocust bent op ons project. Je inzet en concentratie zijn essentieel voor de vooruitgang van onze groep. Ik wil je aanmoedigen om je meer te richten op onze gezamenlijke taken. Jouw volledige betrokkenheid kan een significante impact hebben op ons project.</w:t>
-      </w:r>
-    </w:p>
-    <w:p>
-      <w:r>
-        <w:t>Je veelzijdige interesses tonen je brede vaardigheden. Door deze vaardigheden meer te focussen op ons project, kan je communicatie een rijke bron van inspiratie en innovatie zijn voor het team.</w:t>
-      </w:r>
-    </w:p>
-    <w:p/>
+      <w:pPr>
+        <w:pStyle w:val="paragraph"/>
+        <w:spacing w:before="0" w:beforeAutospacing="0" w:after="160" w:afterAutospacing="0"/>
+        <w:textAlignment w:val="baseline"/>
+      </w:pPr>
+      <w:r>
+        <w:rPr>
+          <w:rStyle w:val="normaltextrun"/>
+          <w:rFonts w:ascii="Calibri" w:eastAsiaTheme="majorEastAsia" w:hAnsi="Calibri" w:cs="Calibri"/>
+          <w:sz w:val="32"/>
+          <w:szCs w:val="32"/>
+          <w:lang w:val="nl-NL"/>
+        </w:rPr>
+        <w:t>-tip:   </w:t>
+      </w:r>
+      <w:r>
+        <w:rPr>
+          <w:rStyle w:val="eop"/>
+          <w:rFonts w:ascii="Calibri" w:eastAsiaTheme="majorEastAsia" w:hAnsi="Calibri" w:cs="Calibri"/>
+          <w:sz w:val="32"/>
+          <w:szCs w:val="32"/>
+        </w:rPr>
+        <w:t> </w:t>
+      </w:r>
+    </w:p>
+    <w:p>
+      <w:pPr>
+        <w:pStyle w:val="paragraph"/>
+        <w:spacing w:before="0" w:beforeAutospacing="0" w:after="160" w:afterAutospacing="0"/>
+        <w:textAlignment w:val="baseline"/>
+        <w:rPr>
+          <w:rStyle w:val="eop"/>
+          <w:rFonts w:ascii="Calibri" w:eastAsiaTheme="majorEastAsia" w:hAnsi="Calibri" w:cs="Calibri"/>
+          <w:sz w:val="32"/>
+          <w:szCs w:val="32"/>
+        </w:rPr>
+      </w:pPr>
+      <w:r>
+        <w:rPr>
+          <w:rStyle w:val="normaltextrun"/>
+          <w:rFonts w:ascii="Calibri" w:eastAsiaTheme="majorEastAsia" w:hAnsi="Calibri" w:cs="Calibri"/>
+          <w:sz w:val="32"/>
+          <w:szCs w:val="32"/>
+          <w:lang w:val="nl-NL"/>
+        </w:rPr>
+        <w:t>-top: Je bent erg gespecialiseerd en weet goed wat je doet. Hierbij ondersteun je veel groepsleden en een lever grote bijdrage aan de projecten.</w:t>
+      </w:r>
+      <w:r>
+        <w:rPr>
+          <w:rStyle w:val="eop"/>
+          <w:rFonts w:ascii="Calibri" w:eastAsiaTheme="majorEastAsia" w:hAnsi="Calibri" w:cs="Calibri"/>
+          <w:sz w:val="32"/>
+          <w:szCs w:val="32"/>
+        </w:rPr>
+        <w:t> </w:t>
+      </w:r>
+    </w:p>
+    <w:p>
+      <w:pPr>
+        <w:pStyle w:val="Heading3"/>
+        <w:spacing w:before="240"/>
+      </w:pPr>
+      <w:r>
+        <w:t xml:space="preserve">Feedback van </w:t>
+      </w:r>
+      <w:r>
+        <w:t>Gideon</w:t>
+      </w:r>
+      <w:r>
+        <w:t xml:space="preserve">, </w:t>
+      </w:r>
+    </w:p>
+    <w:p>
+      <w:pPr>
+        <w:pStyle w:val="paragraph"/>
+        <w:spacing w:before="0" w:beforeAutospacing="0" w:after="160" w:afterAutospacing="0"/>
+        <w:textAlignment w:val="baseline"/>
+      </w:pPr>
+      <w:r>
+        <w:rPr>
+          <w:rStyle w:val="normaltextrun"/>
+          <w:rFonts w:ascii="Calibri" w:eastAsiaTheme="majorEastAsia" w:hAnsi="Calibri" w:cs="Calibri"/>
+          <w:sz w:val="32"/>
+          <w:szCs w:val="32"/>
+          <w:lang w:val="nl-NL"/>
+        </w:rPr>
+        <w:t>-tip: Zorg dat je niet te veel anderen helpt tijdens het atelier. Je bent vaak anderen aan het helpen, ten koste van de groepsopdrachten. Hieraan zou je eventueel kunnen werken.</w:t>
+      </w:r>
+      <w:r>
+        <w:rPr>
+          <w:rStyle w:val="eop"/>
+          <w:rFonts w:ascii="Calibri" w:eastAsiaTheme="majorEastAsia" w:hAnsi="Calibri" w:cs="Calibri"/>
+          <w:sz w:val="32"/>
+          <w:szCs w:val="32"/>
+        </w:rPr>
+        <w:t> </w:t>
+      </w:r>
+    </w:p>
+    <w:p>
+      <w:pPr>
+        <w:pStyle w:val="paragraph"/>
+        <w:spacing w:before="0" w:beforeAutospacing="0" w:after="160" w:afterAutospacing="0"/>
+        <w:textAlignment w:val="baseline"/>
+      </w:pPr>
+      <w:r>
+        <w:rPr>
+          <w:rStyle w:val="eop"/>
+          <w:rFonts w:ascii="Calibri" w:eastAsiaTheme="majorEastAsia" w:hAnsi="Calibri" w:cs="Calibri"/>
+          <w:sz w:val="32"/>
+          <w:szCs w:val="32"/>
+        </w:rPr>
+        <w:t> </w:t>
+      </w:r>
+    </w:p>
+    <w:p>
+      <w:pPr>
+        <w:pStyle w:val="paragraph"/>
+        <w:spacing w:before="0" w:beforeAutospacing="0" w:after="160" w:afterAutospacing="0"/>
+        <w:textAlignment w:val="baseline"/>
+        <w:rPr>
+          <w:rStyle w:val="normaltextrun"/>
+          <w:rFonts w:ascii="Calibri" w:eastAsiaTheme="majorEastAsia" w:hAnsi="Calibri" w:cs="Calibri"/>
+          <w:sz w:val="32"/>
+          <w:szCs w:val="32"/>
+          <w:lang w:val="nl-NL"/>
+        </w:rPr>
+      </w:pPr>
+      <w:r>
+        <w:rPr>
+          <w:rStyle w:val="normaltextrun"/>
+          <w:rFonts w:ascii="Calibri" w:eastAsiaTheme="majorEastAsia" w:hAnsi="Calibri" w:cs="Calibri"/>
+          <w:sz w:val="32"/>
+          <w:szCs w:val="32"/>
+          <w:lang w:val="nl-NL"/>
+        </w:rPr>
+        <w:t>-top: Je bent altijd goed bezig met de opdrachten en je levert alles altijd op tijd in. Tevens weet je al veel van de backend code af, waardoor er een mooi eindresultaat uit komt.</w:t>
+      </w:r>
+    </w:p>
+    <w:p>
+      <w:pPr>
+        <w:pStyle w:val="Heading3"/>
+        <w:spacing w:before="240"/>
+      </w:pPr>
+      <w:r>
+        <w:t xml:space="preserve">Feedback van </w:t>
+      </w:r>
+      <w:r>
+        <w:t>Lucas</w:t>
+      </w:r>
+      <w:r>
+        <w:t xml:space="preserve">, </w:t>
+      </w:r>
+    </w:p>
+    <w:p>
+      <w:pPr>
+        <w:pStyle w:val="paragraph"/>
+        <w:spacing w:before="0" w:beforeAutospacing="0" w:after="160" w:afterAutospacing="0"/>
+        <w:textAlignment w:val="baseline"/>
+      </w:pPr>
+      <w:r>
+        <w:rPr>
+          <w:rStyle w:val="normaltextrun"/>
+          <w:rFonts w:ascii="Calibri" w:eastAsiaTheme="majorEastAsia" w:hAnsi="Calibri" w:cs="Calibri"/>
+          <w:sz w:val="32"/>
+          <w:szCs w:val="32"/>
+          <w:lang w:val="nl-NL"/>
+        </w:rPr>
+        <w:t>-tip</w:t>
+      </w:r>
+      <w:r>
+        <w:rPr>
+          <w:rStyle w:val="eop"/>
+          <w:rFonts w:ascii="Calibri" w:eastAsiaTheme="majorEastAsia" w:hAnsi="Calibri" w:cs="Calibri"/>
+          <w:sz w:val="32"/>
+          <w:szCs w:val="32"/>
+        </w:rPr>
+        <w:t> </w:t>
+      </w:r>
+    </w:p>
+    <w:p>
+      <w:pPr>
+        <w:pStyle w:val="paragraph"/>
+        <w:spacing w:before="0" w:beforeAutospacing="0" w:after="160" w:afterAutospacing="0"/>
+        <w:textAlignment w:val="baseline"/>
+      </w:pPr>
+      <w:r>
+        <w:rPr>
+          <w:rStyle w:val="normaltextrun"/>
+          <w:rFonts w:ascii="Calibri" w:eastAsiaTheme="majorEastAsia" w:hAnsi="Calibri" w:cs="Calibri"/>
+          <w:sz w:val="28"/>
+          <w:szCs w:val="28"/>
+          <w:lang w:val="nl-NL"/>
+        </w:rPr>
+        <w:t>Ik heb gemerkt dat jij tijdens de ateliers niet heel veel doet aan het project. Hierdoor lijkt het alsof je niks voor het project doet. Het zou fijn zijn als je tijdens de ateliers ook wat doet. </w:t>
+      </w:r>
+      <w:r>
+        <w:rPr>
+          <w:rStyle w:val="eop"/>
+          <w:rFonts w:ascii="Calibri" w:eastAsiaTheme="majorEastAsia" w:hAnsi="Calibri" w:cs="Calibri"/>
+          <w:sz w:val="28"/>
+          <w:szCs w:val="28"/>
+        </w:rPr>
+        <w:t> </w:t>
+      </w:r>
+    </w:p>
+    <w:p>
+      <w:pPr>
+        <w:pStyle w:val="paragraph"/>
+        <w:spacing w:before="0" w:beforeAutospacing="0" w:after="160" w:afterAutospacing="0"/>
+        <w:textAlignment w:val="baseline"/>
+      </w:pPr>
+      <w:r>
+        <w:rPr>
+          <w:rStyle w:val="eop"/>
+          <w:rFonts w:ascii="Calibri" w:eastAsiaTheme="majorEastAsia" w:hAnsi="Calibri" w:cs="Calibri"/>
+          <w:sz w:val="32"/>
+          <w:szCs w:val="32"/>
+        </w:rPr>
+        <w:t> </w:t>
+      </w:r>
+    </w:p>
+    <w:p>
+      <w:pPr>
+        <w:pStyle w:val="paragraph"/>
+        <w:spacing w:before="0" w:beforeAutospacing="0" w:after="160" w:afterAutospacing="0"/>
+        <w:textAlignment w:val="baseline"/>
+      </w:pPr>
+      <w:r>
+        <w:rPr>
+          <w:rStyle w:val="normaltextrun"/>
+          <w:rFonts w:ascii="Calibri" w:eastAsiaTheme="majorEastAsia" w:hAnsi="Calibri" w:cs="Calibri"/>
+          <w:sz w:val="32"/>
+          <w:szCs w:val="32"/>
+          <w:lang w:val="nl-NL"/>
+        </w:rPr>
+        <w:t>-top</w:t>
+      </w:r>
+      <w:r>
+        <w:rPr>
+          <w:rStyle w:val="eop"/>
+          <w:rFonts w:ascii="Calibri" w:eastAsiaTheme="majorEastAsia" w:hAnsi="Calibri" w:cs="Calibri"/>
+          <w:sz w:val="32"/>
+          <w:szCs w:val="32"/>
+        </w:rPr>
+        <w:t> </w:t>
+      </w:r>
+    </w:p>
+    <w:p>
+      <w:pPr>
+        <w:pStyle w:val="paragraph"/>
+        <w:spacing w:before="0" w:beforeAutospacing="0" w:after="160" w:afterAutospacing="0"/>
+        <w:textAlignment w:val="baseline"/>
+        <w:rPr>
+          <w:rStyle w:val="eop"/>
+          <w:rFonts w:ascii="Calibri" w:eastAsiaTheme="majorEastAsia" w:hAnsi="Calibri" w:cs="Calibri"/>
+          <w:sz w:val="28"/>
+          <w:szCs w:val="28"/>
+        </w:rPr>
+      </w:pPr>
+      <w:r>
+        <w:rPr>
+          <w:rStyle w:val="normaltextrun"/>
+          <w:rFonts w:ascii="Calibri" w:eastAsiaTheme="majorEastAsia" w:hAnsi="Calibri" w:cs="Calibri"/>
+          <w:sz w:val="28"/>
+          <w:szCs w:val="28"/>
+          <w:lang w:val="nl-NL"/>
+        </w:rPr>
+        <w:t>Ik vind dat jij heel behulpzaam bent als iemand moeite heeft met een bepaalde taak of opdracht. Het is fijn dat je altijd zo graag wil helpen. </w:t>
+      </w:r>
+      <w:r>
+        <w:rPr>
+          <w:rStyle w:val="eop"/>
+          <w:rFonts w:ascii="Calibri" w:eastAsiaTheme="majorEastAsia" w:hAnsi="Calibri" w:cs="Calibri"/>
+          <w:sz w:val="28"/>
+          <w:szCs w:val="28"/>
+        </w:rPr>
+        <w:t> </w:t>
+      </w:r>
+    </w:p>
+    <w:p>
+      <w:pPr>
+        <w:pStyle w:val="Heading3"/>
+        <w:spacing w:before="240"/>
+      </w:pPr>
+      <w:r>
+        <w:t xml:space="preserve">Feedback van </w:t>
+      </w:r>
+      <w:r>
+        <w:t>Yunus</w:t>
+      </w:r>
+      <w:r>
+        <w:t xml:space="preserve">, </w:t>
+      </w:r>
+    </w:p>
+    <w:p>
+      <w:pPr>
+        <w:pStyle w:val="paragraph"/>
+        <w:numPr>
+          <w:ilvl w:val="0"/>
+          <w:numId w:val="1"/>
+        </w:numPr>
+        <w:ind w:left="1425" w:firstLine="0"/>
+        <w:textAlignment w:val="baseline"/>
+        <w:rPr>
+          <w:rFonts w:ascii="Calibri" w:hAnsi="Calibri" w:cs="Calibri"/>
+          <w:sz w:val="22"/>
+          <w:szCs w:val="22"/>
+        </w:rPr>
+      </w:pPr>
+      <w:r>
+        <w:rPr>
+          <w:rStyle w:val="normaltextrun"/>
+          <w:rFonts w:ascii="Calibri" w:eastAsiaTheme="majorEastAsia" w:hAnsi="Calibri" w:cs="Calibri"/>
+          <w:sz w:val="22"/>
+          <w:szCs w:val="22"/>
+          <w:lang w:val="nl-NL"/>
+        </w:rPr>
+        <w:t>Tip: Jesse is soms geneigd om op zijn manier af te handelen op basis van zijn vorige opleiding. Ik denk dat dit soms niet handig kan uitpakken. Ik hoop dat hij voortaan meer op de manier van school werkt. Anders zou dit zorgen voor opdrachten, die op de verkeerde manier zijn gemaakt.</w:t>
+      </w:r>
+      <w:r>
+        <w:rPr>
+          <w:rStyle w:val="eop"/>
+          <w:rFonts w:ascii="Calibri" w:eastAsiaTheme="majorEastAsia" w:hAnsi="Calibri" w:cs="Calibri"/>
+          <w:sz w:val="22"/>
+          <w:szCs w:val="22"/>
+        </w:rPr>
+        <w:t> </w:t>
+      </w:r>
+    </w:p>
+    <w:p>
+      <w:pPr>
+        <w:pStyle w:val="paragraph"/>
+        <w:numPr>
+          <w:ilvl w:val="0"/>
+          <w:numId w:val="1"/>
+        </w:numPr>
+        <w:ind w:left="1425" w:firstLine="0"/>
+        <w:textAlignment w:val="baseline"/>
+        <w:rPr>
+          <w:rFonts w:ascii="Calibri" w:hAnsi="Calibri" w:cs="Calibri"/>
+          <w:sz w:val="22"/>
+          <w:szCs w:val="22"/>
+        </w:rPr>
+      </w:pPr>
+      <w:r>
+        <w:rPr>
+          <w:rStyle w:val="normaltextrun"/>
+          <w:rFonts w:ascii="Calibri" w:eastAsiaTheme="majorEastAsia" w:hAnsi="Calibri" w:cs="Calibri"/>
+          <w:sz w:val="22"/>
+          <w:szCs w:val="22"/>
+          <w:lang w:val="nl-NL"/>
+        </w:rPr>
+        <w:t>Top: Jesse heeft al veel ervaring meegenomen van zijn vorige opleiding. Ik vind dat hij dit goed toepast op de huidige studie. Dit zorgt voor een mooie samenwerking en voortgang.</w:t>
+      </w:r>
+      <w:r>
+        <w:rPr>
+          <w:rStyle w:val="eop"/>
+          <w:rFonts w:ascii="Calibri" w:eastAsiaTheme="majorEastAsia" w:hAnsi="Calibri" w:cs="Calibri"/>
+          <w:sz w:val="22"/>
+          <w:szCs w:val="22"/>
+        </w:rPr>
+        <w:t> </w:t>
+      </w:r>
+    </w:p>
+    <w:p>
+      <w:pPr>
+        <w:pStyle w:val="paragraph"/>
+        <w:spacing w:before="0" w:beforeAutospacing="0" w:after="160" w:afterAutospacing="0"/>
+        <w:textAlignment w:val="baseline"/>
+      </w:pPr>
+    </w:p>
+    <w:p>
+      <w:pPr>
+        <w:pStyle w:val="paragraph"/>
+        <w:spacing w:before="0" w:beforeAutospacing="0" w:after="160" w:afterAutospacing="0"/>
+        <w:textAlignment w:val="baseline"/>
+      </w:pPr>
+    </w:p>
+    <w:p>
+      <w:pPr>
+        <w:pStyle w:val="paragraph"/>
+        <w:spacing w:before="0" w:beforeAutospacing="0" w:after="160" w:afterAutospacing="0"/>
+        <w:textAlignment w:val="baseline"/>
+      </w:pPr>
+    </w:p>
+    <w:p>
+      <w:pPr>
+        <w:pStyle w:val="paragraph"/>
+        <w:spacing w:before="0" w:beforeAutospacing="0" w:after="160" w:afterAutospacing="0"/>
+        <w:textAlignment w:val="baseline"/>
+      </w:pPr>
+    </w:p>
+    <w:p>
+      <w:pPr>
+        <w:pStyle w:val="paragraph"/>
+        <w:spacing w:before="0" w:beforeAutospacing="0" w:after="160" w:afterAutospacing="0"/>
+        <w:textAlignment w:val="baseline"/>
+      </w:pPr>
+    </w:p>
     <w:p/>
     <w:sectPr>
       <w:pgSz w:w="11906" w:h="16838"/>
@@ -271,6 +815,163 @@
     </w:sectPr>
   </w:body>
 </w:document>
+</file>
+
+<file path=word/numbering.xml><?xml version="1.0" encoding="utf-8"?>
+<w:numbering xmlns:wpc="http://schemas.microsoft.com/office/word/2010/wordprocessingCanvas" xmlns:cx="http://schemas.microsoft.com/office/drawing/2014/chartex" xmlns:cx1="http://schemas.microsoft.com/office/drawing/2015/9/8/chartex" xmlns:cx2="http://schemas.microsoft.com/office/drawing/2015/10/21/chartex" xmlns:cx3="http://schemas.microsoft.com/office/drawing/2016/5/9/chartex" xmlns:cx4="http://schemas.microsoft.com/office/drawing/2016/5/10/chartex" xmlns:cx5="http://schemas.microsoft.com/office/drawing/2016/5/11/chartex" xmlns:cx6="http://schemas.microsoft.com/office/drawing/2016/5/12/chartex" xmlns:cx7="http://schemas.microsoft.com/office/drawing/2016/5/13/chartex" xmlns:cx8="http://schemas.microsoft.com/office/drawing/2016/5/14/chartex" xmlns:mc="http://schemas.openxmlformats.org/markup-compatibility/2006" xmlns:aink="http://schemas.microsoft.com/office/drawing/2016/ink" xmlns:am3d="http://schemas.microsoft.com/office/drawing/2017/model3d" xmlns:o="urn:schemas-microsoft-com:office:office" xmlns:oel="http://schemas.microsoft.com/office/2019/extlst" xmlns:r="http://schemas.openxmlformats.org/officeDocument/2006/relationships" xmlns:m="http://schemas.openxmlformats.org/officeDocument/2006/math" xmlns:v="urn:schemas-microsoft-com:vml" xmlns:wp14="http://schemas.microsoft.com/office/word/2010/wordprocessingDrawing" xmlns:wp="http://schemas.openxmlformats.org/drawingml/2006/wordprocessingDrawing" xmlns:w10="urn:schemas-microsoft-com:office:word" xmlns:w="http://schemas.openxmlformats.org/wordprocessingml/2006/main" xmlns:w14="http://schemas.microsoft.com/office/word/2010/wordml" xmlns:w15="http://schemas.microsoft.com/office/word/2012/wordml" xmlns:w16cex="http://schemas.microsoft.com/office/word/2018/wordml/cex" xmlns:w16cid="http://schemas.microsoft.com/office/word/2016/wordml/cid" xmlns:w16="http://schemas.microsoft.com/office/word/2018/wordml" xmlns:w16sdtdh="http://schemas.microsoft.com/office/word/2020/wordml/sdtdatahash" xmlns:w16se="http://schemas.microsoft.com/office/word/2015/wordml/symex" xmlns:wpg="http://schemas.microsoft.com/office/word/2010/wordprocessingGroup" xmlns:wpi="http://schemas.microsoft.com/office/word/2010/wordprocessingInk" xmlns:wne="http://schemas.microsoft.com/office/word/2006/wordml" xmlns:wps="http://schemas.microsoft.com/office/word/2010/wordprocessingShape" mc:Ignorable="w14 w15 w16se w16cid w16 w16cex w16sdtdh wp14">
+  <w:abstractNum w:abstractNumId="0" w15:restartNumberingAfterBreak="0">
+    <w:nsid w:val="05843F5B"/>
+    <w:multiLevelType w:val="multilevel"/>
+    <w:tmpl w:val="7A1040B0"/>
+    <w:lvl w:ilvl="0">
+      <w:start w:val="1"/>
+      <w:numFmt w:val="bullet"/>
+      <w:lvlText w:val=""/>
+      <w:lvlJc w:val="left"/>
+      <w:pPr>
+        <w:tabs>
+          <w:tab w:val="num" w:pos="720"/>
+        </w:tabs>
+        <w:ind w:left="720" w:hanging="360"/>
+      </w:pPr>
+      <w:rPr>
+        <w:rFonts w:ascii="Symbol" w:hAnsi="Symbol" w:hint="default"/>
+        <w:sz w:val="20"/>
+      </w:rPr>
+    </w:lvl>
+    <w:lvl w:ilvl="1" w:tentative="1">
+      <w:start w:val="1"/>
+      <w:numFmt w:val="bullet"/>
+      <w:lvlText w:val="o"/>
+      <w:lvlJc w:val="left"/>
+      <w:pPr>
+        <w:tabs>
+          <w:tab w:val="num" w:pos="1440"/>
+        </w:tabs>
+        <w:ind w:left="1440" w:hanging="360"/>
+      </w:pPr>
+      <w:rPr>
+        <w:rFonts w:ascii="Courier New" w:hAnsi="Courier New" w:hint="default"/>
+        <w:sz w:val="20"/>
+      </w:rPr>
+    </w:lvl>
+    <w:lvl w:ilvl="2" w:tentative="1">
+      <w:start w:val="1"/>
+      <w:numFmt w:val="bullet"/>
+      <w:lvlText w:val=""/>
+      <w:lvlJc w:val="left"/>
+      <w:pPr>
+        <w:tabs>
+          <w:tab w:val="num" w:pos="2160"/>
+        </w:tabs>
+        <w:ind w:left="2160" w:hanging="360"/>
+      </w:pPr>
+      <w:rPr>
+        <w:rFonts w:ascii="Wingdings" w:hAnsi="Wingdings" w:hint="default"/>
+        <w:sz w:val="20"/>
+      </w:rPr>
+    </w:lvl>
+    <w:lvl w:ilvl="3" w:tentative="1">
+      <w:start w:val="1"/>
+      <w:numFmt w:val="bullet"/>
+      <w:lvlText w:val=""/>
+      <w:lvlJc w:val="left"/>
+      <w:pPr>
+        <w:tabs>
+          <w:tab w:val="num" w:pos="2880"/>
+        </w:tabs>
+        <w:ind w:left="2880" w:hanging="360"/>
+      </w:pPr>
+      <w:rPr>
+        <w:rFonts w:ascii="Wingdings" w:hAnsi="Wingdings" w:hint="default"/>
+        <w:sz w:val="20"/>
+      </w:rPr>
+    </w:lvl>
+    <w:lvl w:ilvl="4" w:tentative="1">
+      <w:start w:val="1"/>
+      <w:numFmt w:val="bullet"/>
+      <w:lvlText w:val=""/>
+      <w:lvlJc w:val="left"/>
+      <w:pPr>
+        <w:tabs>
+          <w:tab w:val="num" w:pos="3600"/>
+        </w:tabs>
+        <w:ind w:left="3600" w:hanging="360"/>
+      </w:pPr>
+      <w:rPr>
+        <w:rFonts w:ascii="Wingdings" w:hAnsi="Wingdings" w:hint="default"/>
+        <w:sz w:val="20"/>
+      </w:rPr>
+    </w:lvl>
+    <w:lvl w:ilvl="5" w:tentative="1">
+      <w:start w:val="1"/>
+      <w:numFmt w:val="bullet"/>
+      <w:lvlText w:val=""/>
+      <w:lvlJc w:val="left"/>
+      <w:pPr>
+        <w:tabs>
+          <w:tab w:val="num" w:pos="4320"/>
+        </w:tabs>
+        <w:ind w:left="4320" w:hanging="360"/>
+      </w:pPr>
+      <w:rPr>
+        <w:rFonts w:ascii="Wingdings" w:hAnsi="Wingdings" w:hint="default"/>
+        <w:sz w:val="20"/>
+      </w:rPr>
+    </w:lvl>
+    <w:lvl w:ilvl="6" w:tentative="1">
+      <w:start w:val="1"/>
+      <w:numFmt w:val="bullet"/>
+      <w:lvlText w:val=""/>
+      <w:lvlJc w:val="left"/>
+      <w:pPr>
+        <w:tabs>
+          <w:tab w:val="num" w:pos="5040"/>
+        </w:tabs>
+        <w:ind w:left="5040" w:hanging="360"/>
+      </w:pPr>
+      <w:rPr>
+        <w:rFonts w:ascii="Wingdings" w:hAnsi="Wingdings" w:hint="default"/>
+        <w:sz w:val="20"/>
+      </w:rPr>
+    </w:lvl>
+    <w:lvl w:ilvl="7" w:tentative="1">
+      <w:start w:val="1"/>
+      <w:numFmt w:val="bullet"/>
+      <w:lvlText w:val=""/>
+      <w:lvlJc w:val="left"/>
+      <w:pPr>
+        <w:tabs>
+          <w:tab w:val="num" w:pos="5760"/>
+        </w:tabs>
+        <w:ind w:left="5760" w:hanging="360"/>
+      </w:pPr>
+      <w:rPr>
+        <w:rFonts w:ascii="Wingdings" w:hAnsi="Wingdings" w:hint="default"/>
+        <w:sz w:val="20"/>
+      </w:rPr>
+    </w:lvl>
+    <w:lvl w:ilvl="8" w:tentative="1">
+      <w:start w:val="1"/>
+      <w:numFmt w:val="bullet"/>
+      <w:lvlText w:val=""/>
+      <w:lvlJc w:val="left"/>
+      <w:pPr>
+        <w:tabs>
+          <w:tab w:val="num" w:pos="6480"/>
+        </w:tabs>
+        <w:ind w:left="6480" w:hanging="360"/>
+      </w:pPr>
+      <w:rPr>
+        <w:rFonts w:ascii="Wingdings" w:hAnsi="Wingdings" w:hint="default"/>
+        <w:sz w:val="20"/>
+      </w:rPr>
+    </w:lvl>
+  </w:abstractNum>
+  <w:num w:numId="1" w16cid:durableId="357047030">
+    <w:abstractNumId w:val="0"/>
+  </w:num>
+</w:numbering>
 </file>
 
 <file path=word/styles.xml><?xml version="1.0" encoding="utf-8"?>
@@ -1191,6 +1892,30 @@
       <w:spacing w:val="5"/>
     </w:rPr>
   </w:style>
+  <w:style w:type="paragraph" w:customStyle="1" w:styleId="paragraph">
+    <w:name w:val="paragraph"/>
+    <w:basedOn w:val="Normal"/>
+    <w:rsid w:val="00F73812"/>
+    <w:pPr>
+      <w:spacing w:before="100" w:beforeAutospacing="1" w:after="100" w:afterAutospacing="1" w:line="240" w:lineRule="auto"/>
+    </w:pPr>
+    <w:rPr>
+      <w:rFonts w:ascii="Times New Roman" w:eastAsia="Times New Roman" w:hAnsi="Times New Roman" w:cs="Times New Roman"/>
+      <w:kern w:val="0"/>
+      <w:lang w:val="en-US"/>
+      <w14:ligatures w14:val="none"/>
+    </w:rPr>
+  </w:style>
+  <w:style w:type="character" w:customStyle="1" w:styleId="normaltextrun">
+    <w:name w:val="normaltextrun"/>
+    <w:basedOn w:val="DefaultParagraphFont"/>
+    <w:rsid w:val="00F73812"/>
+  </w:style>
+  <w:style w:type="character" w:customStyle="1" w:styleId="eop">
+    <w:name w:val="eop"/>
+    <w:basedOn w:val="DefaultParagraphFont"/>
+    <w:rsid w:val="00F73812"/>
+  </w:style>
 </w:styles>
 </file>
 

</xml_diff>